<commit_message>
adding notebook to act-6 document file
</commit_message>
<xml_diff>
--- a/Aprendizaje_Automatico/Actividad-6/Actividad 6 - Ruben Alejandro Deambrossi.docx
+++ b/Aprendizaje_Automatico/Actividad-6/Actividad 6 - Ruben Alejandro Deambrossi.docx
@@ -186,7 +186,14 @@
               <w:rPr>
                 <w:rFonts w:ascii="Arial" w:hAnsi="Arial" w:cs="Arial"/>
               </w:rPr>
-              <w:t>Rolando Evelio Pérez Vers</w:t>
+              <w:t xml:space="preserve">Rolando Evelio Pérez </w:t>
+            </w:r>
+            <w:proofErr w:type="spellStart"/>
+            <w:r>
+              <w:rPr>
+                <w:rFonts w:ascii="Arial" w:hAnsi="Arial" w:cs="Arial"/>
+              </w:rPr>
+              <w:t>Vers</w:t>
             </w:r>
             <w:r>
               <w:rPr>
@@ -198,7 +205,14 @@
               <w:rPr>
                 <w:rFonts w:ascii="Arial" w:hAnsi="Arial" w:cs="Arial"/>
               </w:rPr>
-              <w:t xml:space="preserve">n </w:t>
+              <w:t>n</w:t>
+            </w:r>
+            <w:proofErr w:type="spellEnd"/>
+            <w:r>
+              <w:rPr>
+                <w:rFonts w:ascii="Arial" w:hAnsi="Arial" w:cs="Arial"/>
+              </w:rPr>
+              <w:t xml:space="preserve"> </w:t>
             </w:r>
           </w:p>
         </w:tc>
@@ -619,8 +633,31 @@
         <w:rPr>
           <w:rFonts w:ascii="Arial" w:hAnsi="Arial" w:cs="Arial"/>
         </w:rPr>
-        <w:t xml:space="preserve">Notebook Link: </w:t>
-      </w:r>
+        <w:t xml:space="preserve">Notebook </w:t>
+      </w:r>
+      <w:proofErr w:type="gramStart"/>
+      <w:r>
+        <w:rPr>
+          <w:rFonts w:ascii="Arial" w:hAnsi="Arial" w:cs="Arial"/>
+        </w:rPr>
+        <w:t>Link</w:t>
+      </w:r>
+      <w:proofErr w:type="gramEnd"/>
+      <w:r>
+        <w:rPr>
+          <w:rFonts w:ascii="Arial" w:hAnsi="Arial" w:cs="Arial"/>
+        </w:rPr>
+        <w:t xml:space="preserve">: </w:t>
+      </w:r>
+      <w:hyperlink r:id="rId7" w:history="1">
+        <w:r>
+          <w:rPr>
+            <w:rStyle w:val="Hyperlink"/>
+            <w:rFonts w:ascii="Arial" w:hAnsi="Arial" w:cs="Arial"/>
+          </w:rPr>
+          <w:t>Act-6.1</w:t>
+        </w:r>
+      </w:hyperlink>
     </w:p>
     <w:p>
       <w:pPr>
@@ -680,6 +717,16 @@
         </w:rPr>
         <w:t xml:space="preserve">Notebook Link: </w:t>
       </w:r>
+      <w:hyperlink r:id="rId8" w:history="1">
+        <w:r>
+          <w:rPr>
+            <w:rStyle w:val="Hyperlink"/>
+            <w:rFonts w:ascii="Arial" w:hAnsi="Arial" w:cs="Arial"/>
+            <w:lang w:val="en-US"/>
+          </w:rPr>
+          <w:t>Act-6.2</w:t>
+        </w:r>
+      </w:hyperlink>
     </w:p>
     <w:p>
       <w:pPr>
@@ -897,6 +944,43 @@
         <w:jc w:val="both"/>
         <w:rPr>
           <w:rFonts w:ascii="Arial" w:hAnsi="Arial" w:cs="Arial"/>
+          <w:lang w:val="en-US"/>
+        </w:rPr>
+      </w:pPr>
+    </w:p>
+    <w:p>
+      <w:pPr>
+        <w:spacing w:line="360" w:lineRule="auto"/>
+        <w:jc w:val="both"/>
+        <w:rPr>
+          <w:rFonts w:ascii="Arial" w:hAnsi="Arial" w:cs="Arial"/>
+          <w:lang w:val="en-US"/>
+        </w:rPr>
+      </w:pPr>
+      <w:r>
+        <w:rPr>
+          <w:rFonts w:ascii="Arial" w:hAnsi="Arial" w:cs="Arial"/>
+          <w:lang w:val="en-US"/>
+        </w:rPr>
+        <w:t xml:space="preserve">Notebook Link: </w:t>
+      </w:r>
+      <w:hyperlink r:id="rId9" w:history="1">
+        <w:r>
+          <w:rPr>
+            <w:rStyle w:val="Hyperlink"/>
+            <w:rFonts w:ascii="Arial" w:hAnsi="Arial" w:cs="Arial"/>
+            <w:lang w:val="en-US"/>
+          </w:rPr>
+          <w:t>Act-6.3_Act-6.4</w:t>
+        </w:r>
+      </w:hyperlink>
+    </w:p>
+    <w:p>
+      <w:pPr>
+        <w:spacing w:line="360" w:lineRule="auto"/>
+        <w:jc w:val="both"/>
+        <w:rPr>
+          <w:rFonts w:ascii="Arial" w:hAnsi="Arial" w:cs="Arial"/>
         </w:rPr>
       </w:pPr>
     </w:p>
@@ -973,8 +1057,10 @@
           <w:color w:val="000000"/>
           <w:sz w:val="21"/>
           <w:szCs w:val="21"/>
-        </w:rPr>
-      </w:pPr>
+          <w:lang w:val="es-ES"/>
+        </w:rPr>
+      </w:pPr>
+      <w:proofErr w:type="spellStart"/>
       <w:r>
         <w:rPr>
           <w:b/>
@@ -982,17 +1068,21 @@
           <w:color w:val="000000"/>
           <w:sz w:val="21"/>
           <w:szCs w:val="21"/>
+          <w:lang w:val="es-ES"/>
         </w:rPr>
         <w:t>Precision</w:t>
       </w:r>
+      <w:proofErr w:type="spellEnd"/>
       <w:r>
         <w:rPr>
           <w:color w:val="000000"/>
           <w:sz w:val="21"/>
           <w:szCs w:val="21"/>
+          <w:lang w:val="es-ES"/>
         </w:rPr>
         <w:t xml:space="preserve">: 0.8210922787193974, </w:t>
       </w:r>
+      <w:proofErr w:type="spellStart"/>
       <w:r>
         <w:rPr>
           <w:b/>
@@ -1000,14 +1090,17 @@
           <w:color w:val="000000"/>
           <w:sz w:val="21"/>
           <w:szCs w:val="21"/>
+          <w:lang w:val="es-ES"/>
         </w:rPr>
         <w:t>Recall</w:t>
       </w:r>
+      <w:proofErr w:type="spellEnd"/>
       <w:r>
         <w:rPr>
           <w:color w:val="000000"/>
           <w:sz w:val="21"/>
           <w:szCs w:val="21"/>
+          <w:lang w:val="es-ES"/>
         </w:rPr>
         <w:t xml:space="preserve">: 0.7771836007130125, </w:t>
       </w:r>
@@ -1018,6 +1111,7 @@
           <w:color w:val="000000"/>
           <w:sz w:val="21"/>
           <w:szCs w:val="21"/>
+          <w:lang w:val="es-ES"/>
         </w:rPr>
         <w:t>F1</w:t>
       </w:r>
@@ -1026,9 +1120,11 @@
           <w:color w:val="000000"/>
           <w:sz w:val="21"/>
           <w:szCs w:val="21"/>
+          <w:lang w:val="es-ES"/>
         </w:rPr>
         <w:t xml:space="preserve">: 0.7985347985347985, </w:t>
       </w:r>
+      <w:proofErr w:type="spellStart"/>
       <w:r>
         <w:rPr>
           <w:b/>
@@ -1036,14 +1132,17 @@
           <w:color w:val="000000"/>
           <w:sz w:val="21"/>
           <w:szCs w:val="21"/>
+          <w:lang w:val="es-ES"/>
         </w:rPr>
         <w:t>Accuracy</w:t>
       </w:r>
+      <w:proofErr w:type="spellEnd"/>
       <w:r>
         <w:rPr>
           <w:color w:val="000000"/>
           <w:sz w:val="21"/>
           <w:szCs w:val="21"/>
+          <w:lang w:val="es-ES"/>
         </w:rPr>
         <w:t>: 0.8023360287511231</w:t>
       </w:r>
@@ -1094,8 +1193,10 @@
           <w:color w:val="000000"/>
           <w:sz w:val="21"/>
           <w:szCs w:val="21"/>
-        </w:rPr>
-      </w:pPr>
+          <w:lang w:val="es-ES"/>
+        </w:rPr>
+      </w:pPr>
+      <w:proofErr w:type="spellStart"/>
       <w:r>
         <w:rPr>
           <w:b/>
@@ -1103,17 +1204,21 @@
           <w:color w:val="000000"/>
           <w:sz w:val="21"/>
           <w:szCs w:val="21"/>
+          <w:lang w:val="es-ES"/>
         </w:rPr>
         <w:t>Precision</w:t>
       </w:r>
+      <w:proofErr w:type="spellEnd"/>
       <w:r>
         <w:rPr>
           <w:color w:val="000000"/>
           <w:sz w:val="21"/>
           <w:szCs w:val="21"/>
+          <w:lang w:val="es-ES"/>
         </w:rPr>
         <w:t xml:space="preserve">: 1.0, </w:t>
       </w:r>
+      <w:proofErr w:type="spellStart"/>
       <w:r>
         <w:rPr>
           <w:b/>
@@ -1121,14 +1226,17 @@
           <w:color w:val="000000"/>
           <w:sz w:val="21"/>
           <w:szCs w:val="21"/>
+          <w:lang w:val="es-ES"/>
         </w:rPr>
         <w:t>Recall</w:t>
       </w:r>
+      <w:proofErr w:type="spellEnd"/>
       <w:r>
         <w:rPr>
           <w:color w:val="000000"/>
           <w:sz w:val="21"/>
           <w:szCs w:val="21"/>
+          <w:lang w:val="es-ES"/>
         </w:rPr>
         <w:t xml:space="preserve">: 1.0, </w:t>
       </w:r>
@@ -1139,6 +1247,7 @@
           <w:color w:val="000000"/>
           <w:sz w:val="21"/>
           <w:szCs w:val="21"/>
+          <w:lang w:val="es-ES"/>
         </w:rPr>
         <w:t>F1</w:t>
       </w:r>
@@ -1147,9 +1256,11 @@
           <w:color w:val="000000"/>
           <w:sz w:val="21"/>
           <w:szCs w:val="21"/>
+          <w:lang w:val="es-ES"/>
         </w:rPr>
         <w:t xml:space="preserve">: 1.0, </w:t>
       </w:r>
+      <w:proofErr w:type="spellStart"/>
       <w:r>
         <w:rPr>
           <w:b/>
@@ -1157,14 +1268,17 @@
           <w:color w:val="000000"/>
           <w:sz w:val="21"/>
           <w:szCs w:val="21"/>
+          <w:lang w:val="es-ES"/>
         </w:rPr>
         <w:t>Accuracy</w:t>
       </w:r>
+      <w:proofErr w:type="spellEnd"/>
       <w:r>
         <w:rPr>
           <w:color w:val="000000"/>
           <w:sz w:val="21"/>
           <w:szCs w:val="21"/>
+          <w:lang w:val="es-ES"/>
         </w:rPr>
         <w:t>: 1.0</w:t>
       </w:r>
@@ -1246,7 +1360,19 @@
         <w:rPr>
           <w:rFonts w:ascii="Arial" w:hAnsi="Arial" w:cs="Arial"/>
         </w:rPr>
-        <w:t xml:space="preserve">predicción cuando el nivel de glucosa esta por debajo del rango </w:t>
+        <w:t xml:space="preserve">predicción cuando el nivel de glucosa </w:t>
+      </w:r>
+      <w:r>
+        <w:rPr>
+          <w:rFonts w:ascii="Arial" w:hAnsi="Arial" w:cs="Arial"/>
+        </w:rPr>
+        <w:t>está</w:t>
+      </w:r>
+      <w:r>
+        <w:rPr>
+          <w:rFonts w:ascii="Arial" w:hAnsi="Arial" w:cs="Arial"/>
+        </w:rPr>
+        <w:t xml:space="preserve"> por debajo del rango </w:t>
       </w:r>
       <w:r>
         <w:rPr>
@@ -1281,6 +1407,180 @@
           <w:rFonts w:ascii="Arial" w:hAnsi="Arial" w:cs="Arial"/>
         </w:rPr>
       </w:pPr>
+      <w:r>
+        <w:rPr>
+          <w:rFonts w:ascii="Arial" w:hAnsi="Arial" w:cs="Arial"/>
+        </w:rPr>
+        <w:t xml:space="preserve">En el caso </w:t>
+      </w:r>
+      <w:r>
+        <w:rPr>
+          <w:rFonts w:ascii="Arial" w:hAnsi="Arial" w:cs="Arial"/>
+        </w:rPr>
+        <w:t>de establecer 3 clases (normal, hipoglucemia e hiperglucemia)</w:t>
+      </w:r>
+      <w:r>
+        <w:rPr>
+          <w:rFonts w:ascii="Arial" w:hAnsi="Arial" w:cs="Arial"/>
+        </w:rPr>
+        <w:t xml:space="preserve"> y usar un </w:t>
+      </w:r>
+      <w:r>
+        <w:rPr>
+          <w:rFonts w:ascii="Arial" w:hAnsi="Arial" w:cs="Arial"/>
+        </w:rPr>
+        <w:t>árbol</w:t>
+      </w:r>
+      <w:r>
+        <w:rPr>
+          <w:rFonts w:ascii="Arial" w:hAnsi="Arial" w:cs="Arial"/>
+        </w:rPr>
+        <w:t xml:space="preserve"> de </w:t>
+      </w:r>
+      <w:r>
+        <w:rPr>
+          <w:rFonts w:ascii="Arial" w:hAnsi="Arial" w:cs="Arial"/>
+        </w:rPr>
+        <w:t>clasificación</w:t>
+      </w:r>
+      <w:r>
+        <w:rPr>
+          <w:rFonts w:ascii="Arial" w:hAnsi="Arial" w:cs="Arial"/>
+        </w:rPr>
+        <w:t>,</w:t>
+      </w:r>
+      <w:r>
+        <w:rPr>
+          <w:rFonts w:ascii="Arial" w:hAnsi="Arial" w:cs="Arial"/>
+        </w:rPr>
+        <w:t xml:space="preserve"> los resultados nos indican que el modelo puede estar sobre </w:t>
+      </w:r>
+      <w:r>
+        <w:rPr>
+          <w:rFonts w:ascii="Arial" w:hAnsi="Arial" w:cs="Arial"/>
+        </w:rPr>
+        <w:t xml:space="preserve">ajustado ya que </w:t>
+      </w:r>
+      <w:r>
+        <w:rPr>
+          <w:rFonts w:ascii="Arial" w:hAnsi="Arial" w:cs="Arial"/>
+        </w:rPr>
+        <w:t>los diferentes resultados de la evaluación del modelo nos dan</w:t>
+      </w:r>
+      <w:r>
+        <w:rPr>
+          <w:rFonts w:ascii="Arial" w:hAnsi="Arial" w:cs="Arial"/>
+        </w:rPr>
+        <w:t xml:space="preserve"> un perfecto 1.0. </w:t>
+      </w:r>
+      <w:r>
+        <w:rPr>
+          <w:rFonts w:ascii="Arial" w:hAnsi="Arial" w:cs="Arial"/>
+        </w:rPr>
+        <w:t xml:space="preserve">Si bien esto puede ser cierto, he realizado diferentes </w:t>
+      </w:r>
+      <w:r>
+        <w:rPr>
+          <w:rFonts w:ascii="Arial" w:hAnsi="Arial" w:cs="Arial"/>
+        </w:rPr>
+        <w:t xml:space="preserve">predicciones de valores que no están en el conjunto de datos de prueba y para </w:t>
+      </w:r>
+      <w:r>
+        <w:rPr>
+          <w:rFonts w:ascii="Arial" w:hAnsi="Arial" w:cs="Arial"/>
+        </w:rPr>
+        <w:t>todo</w:t>
+      </w:r>
+      <w:r>
+        <w:rPr>
+          <w:rFonts w:ascii="Arial" w:hAnsi="Arial" w:cs="Arial"/>
+        </w:rPr>
+        <w:t>s ellos</w:t>
+      </w:r>
+      <w:r>
+        <w:rPr>
+          <w:rFonts w:ascii="Arial" w:hAnsi="Arial" w:cs="Arial"/>
+        </w:rPr>
+        <w:t xml:space="preserve"> el resultado predicho</w:t>
+      </w:r>
+      <w:r>
+        <w:rPr>
+          <w:rFonts w:ascii="Arial" w:hAnsi="Arial" w:cs="Arial"/>
+        </w:rPr>
+        <w:t xml:space="preserve"> fue correcto. Además</w:t>
+      </w:r>
+      <w:r>
+        <w:rPr>
+          <w:rFonts w:ascii="Arial" w:hAnsi="Arial" w:cs="Arial"/>
+        </w:rPr>
+        <w:t xml:space="preserve"> </w:t>
+      </w:r>
+      <w:r>
+        <w:rPr>
+          <w:rFonts w:ascii="Arial" w:hAnsi="Arial" w:cs="Arial"/>
+        </w:rPr>
+        <w:t xml:space="preserve">el grafico del </w:t>
+      </w:r>
+      <w:r>
+        <w:rPr>
+          <w:rFonts w:ascii="Arial" w:hAnsi="Arial" w:cs="Arial"/>
+        </w:rPr>
+        <w:t>árbol</w:t>
+      </w:r>
+      <w:r>
+        <w:rPr>
+          <w:rFonts w:ascii="Arial" w:hAnsi="Arial" w:cs="Arial"/>
+        </w:rPr>
+        <w:t xml:space="preserve"> de </w:t>
+      </w:r>
+      <w:r>
+        <w:rPr>
+          <w:rFonts w:ascii="Arial" w:hAnsi="Arial" w:cs="Arial"/>
+        </w:rPr>
+        <w:t>clasificación</w:t>
+      </w:r>
+      <w:r>
+        <w:rPr>
+          <w:rFonts w:ascii="Arial" w:hAnsi="Arial" w:cs="Arial"/>
+        </w:rPr>
+        <w:t xml:space="preserve"> </w:t>
+      </w:r>
+      <w:r>
+        <w:rPr>
+          <w:rFonts w:ascii="Arial" w:hAnsi="Arial" w:cs="Arial"/>
+        </w:rPr>
+        <w:t xml:space="preserve">muestra una lógica sencilla pero </w:t>
+      </w:r>
+      <w:r>
+        <w:rPr>
+          <w:rFonts w:ascii="Arial" w:hAnsi="Arial" w:cs="Arial"/>
+        </w:rPr>
+        <w:t>evidente</w:t>
+      </w:r>
+      <w:r>
+        <w:rPr>
+          <w:rFonts w:ascii="Arial" w:hAnsi="Arial" w:cs="Arial"/>
+        </w:rPr>
+        <w:t xml:space="preserve"> de predecir la clase correcta.</w:t>
+      </w:r>
+      <w:r>
+        <w:rPr>
+          <w:rFonts w:ascii="Arial" w:hAnsi="Arial" w:cs="Arial"/>
+        </w:rPr>
+        <w:t xml:space="preserve"> Por lo cual puedo asumir que este modelo se </w:t>
+      </w:r>
+      <w:r>
+        <w:rPr>
+          <w:rFonts w:ascii="Arial" w:hAnsi="Arial" w:cs="Arial"/>
+        </w:rPr>
+        <w:t>adaptó</w:t>
+      </w:r>
+      <w:r>
+        <w:rPr>
+          <w:rFonts w:ascii="Arial" w:hAnsi="Arial" w:cs="Arial"/>
+        </w:rPr>
+        <w:t xml:space="preserve"> mejor al conjunto de datos y puede realizar una correcta predicción.</w:t>
+      </w:r>
     </w:p>
     <w:p>
       <w:pPr>
@@ -1294,19 +1594,13 @@
         <w:rPr>
           <w:rFonts w:ascii="Arial" w:hAnsi="Arial" w:cs="Arial"/>
         </w:rPr>
-        <w:t xml:space="preserve">En el caso </w:t>
-      </w:r>
-      <w:r>
-        <w:rPr>
-          <w:rFonts w:ascii="Arial" w:hAnsi="Arial" w:cs="Arial"/>
-        </w:rPr>
-        <w:t>de establecer 3 clases (normal, hipoglucemia e hiperglucemia)</w:t>
-      </w:r>
-      <w:r>
-        <w:rPr>
-          <w:rFonts w:ascii="Arial" w:hAnsi="Arial" w:cs="Arial"/>
-        </w:rPr>
-        <w:t xml:space="preserve"> y usar un </w:t>
+        <w:t xml:space="preserve">Personalmente siento que ejemplo se pudo adaptar mejor </w:t>
+      </w:r>
+      <w:r>
+        <w:rPr>
+          <w:rFonts w:ascii="Arial" w:hAnsi="Arial" w:cs="Arial"/>
+        </w:rPr>
+        <w:t xml:space="preserve">al utilizar un </w:t>
       </w:r>
       <w:r>
         <w:rPr>
@@ -1330,127 +1624,25 @@
         <w:rPr>
           <w:rFonts w:ascii="Arial" w:hAnsi="Arial" w:cs="Arial"/>
         </w:rPr>
-        <w:t>,</w:t>
-      </w:r>
-      <w:r>
-        <w:rPr>
-          <w:rFonts w:ascii="Arial" w:hAnsi="Arial" w:cs="Arial"/>
-        </w:rPr>
-        <w:t xml:space="preserve"> los resultados nos indican que el modelo puede estar sobre </w:t>
-      </w:r>
-      <w:r>
-        <w:rPr>
-          <w:rFonts w:ascii="Arial" w:hAnsi="Arial" w:cs="Arial"/>
-        </w:rPr>
-        <w:t xml:space="preserve">ajustado ya que </w:t>
-      </w:r>
-      <w:r>
-        <w:rPr>
-          <w:rFonts w:ascii="Arial" w:hAnsi="Arial" w:cs="Arial"/>
-        </w:rPr>
-        <w:t>los diferentes resultados de la evaluación del modelo nos dan</w:t>
-      </w:r>
-      <w:r>
-        <w:rPr>
-          <w:rFonts w:ascii="Arial" w:hAnsi="Arial" w:cs="Arial"/>
-        </w:rPr>
-        <w:t xml:space="preserve"> un perfecto 1.0. </w:t>
-      </w:r>
-      <w:r>
-        <w:rPr>
-          <w:rFonts w:ascii="Arial" w:hAnsi="Arial" w:cs="Arial"/>
-        </w:rPr>
-        <w:t xml:space="preserve">Si bien esto puede ser cierto, he realizado diferentes </w:t>
-      </w:r>
-      <w:r>
-        <w:rPr>
-          <w:rFonts w:ascii="Arial" w:hAnsi="Arial" w:cs="Arial"/>
-        </w:rPr>
-        <w:t xml:space="preserve">predicciones de valores que no están en el conjunto de datos de prueba y para </w:t>
-      </w:r>
-      <w:r>
-        <w:rPr>
-          <w:rFonts w:ascii="Arial" w:hAnsi="Arial" w:cs="Arial"/>
-        </w:rPr>
-        <w:t>todo</w:t>
-      </w:r>
-      <w:r>
-        <w:rPr>
-          <w:rFonts w:ascii="Arial" w:hAnsi="Arial" w:cs="Arial"/>
-        </w:rPr>
-        <w:t>s ellos</w:t>
-      </w:r>
-      <w:r>
-        <w:rPr>
-          <w:rFonts w:ascii="Arial" w:hAnsi="Arial" w:cs="Arial"/>
-        </w:rPr>
-        <w:t xml:space="preserve"> el resultado predicho</w:t>
-      </w:r>
-      <w:r>
-        <w:rPr>
-          <w:rFonts w:ascii="Arial" w:hAnsi="Arial" w:cs="Arial"/>
-        </w:rPr>
-        <w:t xml:space="preserve"> fue correcto. Además</w:t>
-      </w:r>
-      <w:r>
-        <w:rPr>
-          <w:rFonts w:ascii="Arial" w:hAnsi="Arial" w:cs="Arial"/>
-        </w:rPr>
-        <w:t xml:space="preserve"> </w:t>
-      </w:r>
-      <w:r>
-        <w:rPr>
-          <w:rFonts w:ascii="Arial" w:hAnsi="Arial" w:cs="Arial"/>
-        </w:rPr>
-        <w:t xml:space="preserve">el grafico del </w:t>
-      </w:r>
-      <w:r>
-        <w:rPr>
-          <w:rFonts w:ascii="Arial" w:hAnsi="Arial" w:cs="Arial"/>
-        </w:rPr>
-        <w:t>árbol</w:t>
-      </w:r>
-      <w:r>
-        <w:rPr>
-          <w:rFonts w:ascii="Arial" w:hAnsi="Arial" w:cs="Arial"/>
-        </w:rPr>
-        <w:t xml:space="preserve"> de </w:t>
-      </w:r>
-      <w:r>
-        <w:rPr>
-          <w:rFonts w:ascii="Arial" w:hAnsi="Arial" w:cs="Arial"/>
-        </w:rPr>
-        <w:t>clasificación</w:t>
-      </w:r>
-      <w:r>
-        <w:rPr>
-          <w:rFonts w:ascii="Arial" w:hAnsi="Arial" w:cs="Arial"/>
-        </w:rPr>
-        <w:t xml:space="preserve"> </w:t>
-      </w:r>
-      <w:r>
-        <w:rPr>
-          <w:rFonts w:ascii="Arial" w:hAnsi="Arial" w:cs="Arial"/>
-        </w:rPr>
-        <w:t xml:space="preserve">muestra una lógica sencilla pero </w:t>
-      </w:r>
-      <w:r>
-        <w:rPr>
-          <w:rFonts w:ascii="Arial" w:hAnsi="Arial" w:cs="Arial"/>
-        </w:rPr>
-        <w:t>evidente</w:t>
-      </w:r>
-      <w:r>
-        <w:rPr>
-          <w:rFonts w:ascii="Arial" w:hAnsi="Arial" w:cs="Arial"/>
-        </w:rPr>
-        <w:t xml:space="preserve"> de predecir la clase correcta.</w:t>
-      </w:r>
-      <w:r>
-        <w:rPr>
-          <w:rFonts w:ascii="Arial" w:hAnsi="Arial" w:cs="Arial"/>
-        </w:rPr>
-        <w:t xml:space="preserve"> Por lo cual puedo asumir que este modelo se adapto mejor al conjunto de datos y puede realizar una correcta predicción.</w:t>
+        <w:t xml:space="preserve">, tal vez los datos por su origen no se adaptaron bien al modelo de regresión </w:t>
+      </w:r>
+      <w:r>
+        <w:rPr>
+          <w:rFonts w:ascii="Arial" w:hAnsi="Arial" w:cs="Arial"/>
+        </w:rPr>
+        <w:t>logística</w:t>
+      </w:r>
+      <w:r>
+        <w:rPr>
+          <w:rFonts w:ascii="Arial" w:hAnsi="Arial" w:cs="Arial"/>
+        </w:rPr>
+        <w:t xml:space="preserve">, es decir </w:t>
+      </w:r>
+      <w:r>
+        <w:rPr>
+          <w:rFonts w:ascii="Arial" w:hAnsi="Arial" w:cs="Arial"/>
+        </w:rPr>
+        <w:t>describir los datos de manera binaria.</w:t>
       </w:r>
     </w:p>
     <w:p>
@@ -1459,6 +1651,7 @@
         <w:jc w:val="both"/>
         <w:rPr>
           <w:rFonts w:ascii="Arial" w:hAnsi="Arial" w:cs="Arial"/>
+          <w:lang w:val="en-US"/>
         </w:rPr>
       </w:pPr>
     </w:p>
@@ -1473,65 +1666,28 @@
       <w:r>
         <w:rPr>
           <w:rFonts w:ascii="Arial" w:hAnsi="Arial" w:cs="Arial"/>
-        </w:rPr>
-        <w:t xml:space="preserve">Personalmente siento que ejemplo se pudo adaptar mejor </w:t>
-      </w:r>
-      <w:r>
-        <w:rPr>
-          <w:rFonts w:ascii="Arial" w:hAnsi="Arial" w:cs="Arial"/>
-        </w:rPr>
-        <w:t xml:space="preserve">al utilizar un </w:t>
-      </w:r>
-      <w:r>
-        <w:rPr>
-          <w:rFonts w:ascii="Arial" w:hAnsi="Arial" w:cs="Arial"/>
-        </w:rPr>
-        <w:t>árbol</w:t>
-      </w:r>
-      <w:r>
-        <w:rPr>
-          <w:rFonts w:ascii="Arial" w:hAnsi="Arial" w:cs="Arial"/>
-        </w:rPr>
-        <w:t xml:space="preserve"> de </w:t>
-      </w:r>
-      <w:r>
-        <w:rPr>
-          <w:rFonts w:ascii="Arial" w:hAnsi="Arial" w:cs="Arial"/>
-        </w:rPr>
-        <w:t>clasificación</w:t>
-      </w:r>
-      <w:r>
-        <w:rPr>
-          <w:rFonts w:ascii="Arial" w:hAnsi="Arial" w:cs="Arial"/>
-        </w:rPr>
-        <w:t xml:space="preserve">, tal vez los datos por su origen no se adaptaron bien al modelo de regresión </w:t>
-      </w:r>
-      <w:r>
-        <w:rPr>
-          <w:rFonts w:ascii="Arial" w:hAnsi="Arial" w:cs="Arial"/>
-        </w:rPr>
-        <w:t>logística</w:t>
-      </w:r>
-      <w:r>
-        <w:rPr>
-          <w:rFonts w:ascii="Arial" w:hAnsi="Arial" w:cs="Arial"/>
-        </w:rPr>
-        <w:t xml:space="preserve">, es decir </w:t>
-      </w:r>
-      <w:r>
-        <w:rPr>
-          <w:rFonts w:ascii="Arial" w:hAnsi="Arial" w:cs="Arial"/>
-        </w:rPr>
-        <w:t>describir los datos de manera binaria.</w:t>
-      </w:r>
+          <w:lang w:val="en-US"/>
+        </w:rPr>
+        <w:t xml:space="preserve">Notebook Link: </w:t>
+      </w:r>
+      <w:hyperlink r:id="rId10" w:history="1">
+        <w:r>
+          <w:rPr>
+            <w:rStyle w:val="Hyperlink"/>
+            <w:rFonts w:ascii="Arial" w:hAnsi="Arial" w:cs="Arial"/>
+            <w:lang w:val="en-US"/>
+          </w:rPr>
+          <w:t>Act-6.3_Act-6.4</w:t>
+        </w:r>
+      </w:hyperlink>
     </w:p>
     <w:sectPr>
-      <w:headerReference w:type="even" r:id="rId7"/>
-      <w:headerReference w:type="default" r:id="rId8"/>
-      <w:footerReference w:type="even" r:id="rId9"/>
-      <w:footerReference w:type="default" r:id="rId10"/>
-      <w:headerReference w:type="first" r:id="rId11"/>
-      <w:footerReference w:type="first" r:id="rId12"/>
+      <w:headerReference w:type="even" r:id="rId11"/>
+      <w:headerReference w:type="default" r:id="rId12"/>
+      <w:footerReference w:type="even" r:id="rId13"/>
+      <w:footerReference w:type="default" r:id="rId14"/>
+      <w:headerReference w:type="first" r:id="rId15"/>
+      <w:footerReference w:type="first" r:id="rId16"/>
       <w:pgSz w:w="11906" w:h="16838"/>
       <w:pgMar w:top="1417" w:right="1701" w:bottom="1417" w:left="1701" w:header="708" w:footer="708" w:gutter="0"/>
       <w:cols w:space="708"/>

</xml_diff>